<commit_message>
modif notice + fix apprentissageKPPV
</commit_message>
<xml_diff>
--- a/Notice d'utilisation.docx
+++ b/Notice d'utilisation.docx
@@ -8,25 +8,117 @@
         <w:jc w:val="center"/>
         <w:rPr>
           <w:b/>
+          <w:sz w:val="48"/>
         </w:rPr>
       </w:pPr>
       <w:r>
         <w:rPr>
           <w:b/>
+          <w:sz w:val="48"/>
         </w:rPr>
         <w:t>Notice d’utilisation</w:t>
       </w:r>
     </w:p>
     <w:p/>
     <w:p>
-      <w:r>
+      <w:pPr>
+        <w:jc w:val="both"/>
         <w:rPr>
           <w:b/>
         </w:rPr>
-        <w:t>Note :</w:t>
-      </w:r>
-      <w:r>
-        <w:t xml:space="preserve"> tous les scripts sont </w:t>
+      </w:pPr>
+      <w:r>
+        <w:rPr>
+          <w:b/>
+        </w:rPr>
+        <w:t xml:space="preserve">Notes : </w:t>
+      </w:r>
+    </w:p>
+    <w:p>
+      <w:pPr>
+        <w:pStyle w:val="Paragraphedeliste"/>
+        <w:numPr>
+          <w:ilvl w:val="0"/>
+          <w:numId w:val="8"/>
+        </w:numPr>
+        <w:jc w:val="both"/>
+      </w:pPr>
+      <w:r>
+        <w:t>Avant toute chose, ajoutez les dossier et l</w:t>
+      </w:r>
+      <w:r>
+        <w:t>es</w:t>
+      </w:r>
+      <w:r>
+        <w:t xml:space="preserve"> sous-dossiers</w:t>
+      </w:r>
+      <w:r>
+        <w:t xml:space="preserve"> de </w:t>
+      </w:r>
+      <w:r>
+        <w:rPr>
+          <w:b/>
+        </w:rPr>
+        <w:t>apprentissage</w:t>
+      </w:r>
+      <w:r>
+        <w:t xml:space="preserve">, </w:t>
+      </w:r>
+      <w:proofErr w:type="spellStart"/>
+      <w:r>
+        <w:rPr>
+          <w:b/>
+        </w:rPr>
+        <w:t>database</w:t>
+      </w:r>
+      <w:proofErr w:type="spellEnd"/>
+      <w:r>
+        <w:t xml:space="preserve">, </w:t>
+      </w:r>
+      <w:r>
+        <w:rPr>
+          <w:b/>
+        </w:rPr>
+        <w:t>FCM</w:t>
+      </w:r>
+      <w:r>
+        <w:t xml:space="preserve"> et </w:t>
+      </w:r>
+      <w:r>
+        <w:rPr>
+          <w:b/>
+        </w:rPr>
+        <w:t>KPPV</w:t>
+      </w:r>
+      <w:r>
+        <w:t xml:space="preserve"> au </w:t>
+      </w:r>
+      <w:proofErr w:type="spellStart"/>
+      <w:r>
+        <w:rPr>
+          <w:i/>
+        </w:rPr>
+        <w:t>path</w:t>
+      </w:r>
+      <w:proofErr w:type="spellEnd"/>
+      <w:r>
+        <w:t xml:space="preserve"> de Matlab.</w:t>
+      </w:r>
+    </w:p>
+    <w:p>
+      <w:pPr>
+        <w:pStyle w:val="Paragraphedeliste"/>
+        <w:numPr>
+          <w:ilvl w:val="0"/>
+          <w:numId w:val="8"/>
+        </w:numPr>
+        <w:jc w:val="both"/>
+      </w:pPr>
+      <w:r>
+        <w:t>T</w:t>
+      </w:r>
+      <w:r>
+        <w:t xml:space="preserve">ous les scripts sont </w:t>
       </w:r>
       <w:r>
         <w:t>à</w:t>
@@ -34,16 +126,15 @@
       <w:r>
         <w:t xml:space="preserve"> exécuter depuis le dossier racine du projet.</w:t>
       </w:r>
+      <w:bookmarkStart w:id="0" w:name="_GoBack"/>
+      <w:bookmarkEnd w:id="0"/>
     </w:p>
     <w:p>
       <w:pPr>
         <w:pStyle w:val="Titre1"/>
       </w:pPr>
       <w:r>
-        <w:t xml:space="preserve">I. Méthode </w:t>
-      </w:r>
-      <w:r>
-        <w:t>KPPV</w:t>
+        <w:t>I. Méthode KPPV</w:t>
       </w:r>
     </w:p>
     <w:p>
@@ -83,26 +174,25 @@
     <w:p>
       <w:pPr>
         <w:spacing w:after="0"/>
+      </w:pPr>
+      <w:r>
+        <w:t xml:space="preserve">Génère les </w:t>
+      </w:r>
+      <w:r>
+        <w:t>fichiers</w:t>
+      </w:r>
+      <w:r>
+        <w:t xml:space="preserve"> « tranche_age_XX_.csv » dans le dossier apprentissage.</w:t>
+      </w:r>
+    </w:p>
+    <w:p>
+      <w:pPr>
+        <w:spacing w:after="0"/>
         <w:rPr>
           <w:b/>
         </w:rPr>
       </w:pPr>
-      <w:r>
-        <w:t xml:space="preserve">Génère les </w:t>
-      </w:r>
-      <w:r>
-        <w:t>fichiers</w:t>
-      </w:r>
-      <w:r>
-        <w:t xml:space="preserve"> « tranche_age_XX_.csv » </w:t>
-      </w:r>
-      <w:bookmarkStart w:id="0" w:name="_GoBack"/>
-      <w:bookmarkEnd w:id="0"/>
-      <w:r>
-        <w:t>dans le dossier apprentissage.</w:t>
-      </w:r>
-    </w:p>
-    <w:p/>
+    </w:p>
     <w:p>
       <w:pPr>
         <w:pStyle w:val="Titre2"/>
@@ -227,6 +317,9 @@
     <w:p>
       <w:pPr>
         <w:spacing w:after="0"/>
+        <w:rPr>
+          <w:b/>
+        </w:rPr>
       </w:pPr>
       <w:r>
         <w:t xml:space="preserve">Lancer le script </w:t>
@@ -887,6 +980,24 @@
     </w:p>
     <w:p>
       <w:pPr>
+        <w:rPr>
+          <w:b/>
+          <w:sz w:val="28"/>
+          <w:lang w:val="en-GB"/>
+        </w:rPr>
+      </w:pPr>
+    </w:p>
+    <w:p>
+      <w:pPr>
+        <w:rPr>
+          <w:b/>
+          <w:sz w:val="28"/>
+          <w:lang w:val="en-GB"/>
+        </w:rPr>
+      </w:pPr>
+    </w:p>
+    <w:p>
+      <w:pPr>
         <w:pStyle w:val="Titre2"/>
         <w:numPr>
           <w:ilvl w:val="0"/>
@@ -894,6 +1005,7 @@
         </w:numPr>
       </w:pPr>
       <w:r>
+        <w:lastRenderedPageBreak/>
         <w:t xml:space="preserve">Calcul du delta année moyen entre </w:t>
       </w:r>
       <w:r>
@@ -1085,7 +1197,27 @@
           <w:sz w:val="20"/>
           <w:szCs w:val="20"/>
         </w:rPr>
-        <w:t>\database_test\'</w:t>
+        <w:t>\</w:t>
+      </w:r>
+      <w:proofErr w:type="spellStart"/>
+      <w:r>
+        <w:rPr>
+          <w:rFonts w:ascii="Courier New" w:hAnsi="Courier New" w:cs="Courier New"/>
+          <w:color w:val="A020F0"/>
+          <w:sz w:val="20"/>
+          <w:szCs w:val="20"/>
+        </w:rPr>
+        <w:t>database_test</w:t>
+      </w:r>
+      <w:proofErr w:type="spellEnd"/>
+      <w:r>
+        <w:rPr>
+          <w:rFonts w:ascii="Courier New" w:hAnsi="Courier New" w:cs="Courier New"/>
+          <w:color w:val="A020F0"/>
+          <w:sz w:val="20"/>
+          <w:szCs w:val="20"/>
+        </w:rPr>
+        <w:t>\'</w:t>
       </w:r>
       <w:r>
         <w:rPr>
@@ -1448,6 +1580,119 @@
     </w:lvl>
   </w:abstractNum>
   <w:abstractNum w:abstractNumId="3" w15:restartNumberingAfterBreak="0">
+    <w:nsid w:val="314A0EB4"/>
+    <w:multiLevelType w:val="hybridMultilevel"/>
+    <w:tmpl w:val="A8BA9166"/>
+    <w:lvl w:ilvl="0" w:tplc="040C0001">
+      <w:start w:val="1"/>
+      <w:numFmt w:val="bullet"/>
+      <w:lvlText w:val=""/>
+      <w:lvlJc w:val="left"/>
+      <w:pPr>
+        <w:ind w:left="720" w:hanging="360"/>
+      </w:pPr>
+      <w:rPr>
+        <w:rFonts w:ascii="Symbol" w:hAnsi="Symbol" w:hint="default"/>
+      </w:rPr>
+    </w:lvl>
+    <w:lvl w:ilvl="1" w:tplc="040C0003" w:tentative="1">
+      <w:start w:val="1"/>
+      <w:numFmt w:val="bullet"/>
+      <w:lvlText w:val="o"/>
+      <w:lvlJc w:val="left"/>
+      <w:pPr>
+        <w:ind w:left="1440" w:hanging="360"/>
+      </w:pPr>
+      <w:rPr>
+        <w:rFonts w:ascii="Courier New" w:hAnsi="Courier New" w:cs="Courier New" w:hint="default"/>
+      </w:rPr>
+    </w:lvl>
+    <w:lvl w:ilvl="2" w:tplc="040C0005" w:tentative="1">
+      <w:start w:val="1"/>
+      <w:numFmt w:val="bullet"/>
+      <w:lvlText w:val=""/>
+      <w:lvlJc w:val="left"/>
+      <w:pPr>
+        <w:ind w:left="2160" w:hanging="360"/>
+      </w:pPr>
+      <w:rPr>
+        <w:rFonts w:ascii="Wingdings" w:hAnsi="Wingdings" w:hint="default"/>
+      </w:rPr>
+    </w:lvl>
+    <w:lvl w:ilvl="3" w:tplc="040C0001" w:tentative="1">
+      <w:start w:val="1"/>
+      <w:numFmt w:val="bullet"/>
+      <w:lvlText w:val=""/>
+      <w:lvlJc w:val="left"/>
+      <w:pPr>
+        <w:ind w:left="2880" w:hanging="360"/>
+      </w:pPr>
+      <w:rPr>
+        <w:rFonts w:ascii="Symbol" w:hAnsi="Symbol" w:hint="default"/>
+      </w:rPr>
+    </w:lvl>
+    <w:lvl w:ilvl="4" w:tplc="040C0003" w:tentative="1">
+      <w:start w:val="1"/>
+      <w:numFmt w:val="bullet"/>
+      <w:lvlText w:val="o"/>
+      <w:lvlJc w:val="left"/>
+      <w:pPr>
+        <w:ind w:left="3600" w:hanging="360"/>
+      </w:pPr>
+      <w:rPr>
+        <w:rFonts w:ascii="Courier New" w:hAnsi="Courier New" w:cs="Courier New" w:hint="default"/>
+      </w:rPr>
+    </w:lvl>
+    <w:lvl w:ilvl="5" w:tplc="040C0005" w:tentative="1">
+      <w:start w:val="1"/>
+      <w:numFmt w:val="bullet"/>
+      <w:lvlText w:val=""/>
+      <w:lvlJc w:val="left"/>
+      <w:pPr>
+        <w:ind w:left="4320" w:hanging="360"/>
+      </w:pPr>
+      <w:rPr>
+        <w:rFonts w:ascii="Wingdings" w:hAnsi="Wingdings" w:hint="default"/>
+      </w:rPr>
+    </w:lvl>
+    <w:lvl w:ilvl="6" w:tplc="040C0001" w:tentative="1">
+      <w:start w:val="1"/>
+      <w:numFmt w:val="bullet"/>
+      <w:lvlText w:val=""/>
+      <w:lvlJc w:val="left"/>
+      <w:pPr>
+        <w:ind w:left="5040" w:hanging="360"/>
+      </w:pPr>
+      <w:rPr>
+        <w:rFonts w:ascii="Symbol" w:hAnsi="Symbol" w:hint="default"/>
+      </w:rPr>
+    </w:lvl>
+    <w:lvl w:ilvl="7" w:tplc="040C0003" w:tentative="1">
+      <w:start w:val="1"/>
+      <w:numFmt w:val="bullet"/>
+      <w:lvlText w:val="o"/>
+      <w:lvlJc w:val="left"/>
+      <w:pPr>
+        <w:ind w:left="5760" w:hanging="360"/>
+      </w:pPr>
+      <w:rPr>
+        <w:rFonts w:ascii="Courier New" w:hAnsi="Courier New" w:cs="Courier New" w:hint="default"/>
+      </w:rPr>
+    </w:lvl>
+    <w:lvl w:ilvl="8" w:tplc="040C0005" w:tentative="1">
+      <w:start w:val="1"/>
+      <w:numFmt w:val="bullet"/>
+      <w:lvlText w:val=""/>
+      <w:lvlJc w:val="left"/>
+      <w:pPr>
+        <w:ind w:left="6480" w:hanging="360"/>
+      </w:pPr>
+      <w:rPr>
+        <w:rFonts w:ascii="Wingdings" w:hAnsi="Wingdings" w:hint="default"/>
+      </w:rPr>
+    </w:lvl>
+  </w:abstractNum>
+  <w:abstractNum w:abstractNumId="4" w15:restartNumberingAfterBreak="0">
     <w:nsid w:val="3E411152"/>
     <w:multiLevelType w:val="hybridMultilevel"/>
     <w:tmpl w:val="C26073C8"/>
@@ -1536,7 +1781,7 @@
       </w:pPr>
     </w:lvl>
   </w:abstractNum>
-  <w:abstractNum w:abstractNumId="4" w15:restartNumberingAfterBreak="0">
+  <w:abstractNum w:abstractNumId="5" w15:restartNumberingAfterBreak="0">
     <w:nsid w:val="48B04585"/>
     <w:multiLevelType w:val="hybridMultilevel"/>
     <w:tmpl w:val="87FC308A"/>
@@ -1625,7 +1870,7 @@
       </w:pPr>
     </w:lvl>
   </w:abstractNum>
-  <w:abstractNum w:abstractNumId="5" w15:restartNumberingAfterBreak="0">
+  <w:abstractNum w:abstractNumId="6" w15:restartNumberingAfterBreak="0">
     <w:nsid w:val="595F5C0F"/>
     <w:multiLevelType w:val="hybridMultilevel"/>
     <w:tmpl w:val="D4BA73CE"/>
@@ -1714,7 +1959,7 @@
       </w:pPr>
     </w:lvl>
   </w:abstractNum>
-  <w:abstractNum w:abstractNumId="6" w15:restartNumberingAfterBreak="0">
+  <w:abstractNum w:abstractNumId="7" w15:restartNumberingAfterBreak="0">
     <w:nsid w:val="59B8251F"/>
     <w:multiLevelType w:val="hybridMultilevel"/>
     <w:tmpl w:val="31060822"/>
@@ -1810,19 +2055,22 @@
     <w:abstractNumId w:val="0"/>
   </w:num>
   <w:num w:numId="3">
+    <w:abstractNumId w:val="6"/>
+  </w:num>
+  <w:num w:numId="4">
     <w:abstractNumId w:val="5"/>
   </w:num>
-  <w:num w:numId="4">
-    <w:abstractNumId w:val="4"/>
-  </w:num>
   <w:num w:numId="5">
-    <w:abstractNumId w:val="6"/>
+    <w:abstractNumId w:val="7"/>
   </w:num>
   <w:num w:numId="6">
-    <w:abstractNumId w:val="3"/>
+    <w:abstractNumId w:val="4"/>
   </w:num>
   <w:num w:numId="7">
     <w:abstractNumId w:val="1"/>
+  </w:num>
+  <w:num w:numId="8">
+    <w:abstractNumId w:val="3"/>
   </w:num>
 </w:numbering>
 </file>
@@ -1950,6 +2198,7 @@
     <w:lsdException w:name="HTML Sample" w:semiHidden="1" w:unhideWhenUsed="1"/>
     <w:lsdException w:name="HTML Typewriter" w:semiHidden="1" w:unhideWhenUsed="1"/>
     <w:lsdException w:name="HTML Variable" w:semiHidden="1" w:unhideWhenUsed="1"/>
+    <w:lsdException w:name="Normal Table" w:semiHidden="1" w:unhideWhenUsed="1"/>
     <w:lsdException w:name="annotation subject" w:semiHidden="1" w:unhideWhenUsed="1"/>
     <w:lsdException w:name="No List" w:semiHidden="1" w:unhideWhenUsed="1"/>
     <w:lsdException w:name="Outline List 1" w:semiHidden="1" w:unhideWhenUsed="1"/>
@@ -1993,8 +2242,10 @@
     <w:lsdException w:name="Table Elegant" w:semiHidden="1" w:unhideWhenUsed="1"/>
     <w:lsdException w:name="Table Professional" w:semiHidden="1" w:unhideWhenUsed="1"/>
     <w:lsdException w:name="Table Subtle 1" w:semiHidden="1" w:unhideWhenUsed="1"/>
+    <w:lsdException w:name="Table Subtle 2" w:semiHidden="1" w:unhideWhenUsed="1"/>
     <w:lsdException w:name="Table Web 1" w:semiHidden="1" w:unhideWhenUsed="1"/>
     <w:lsdException w:name="Table Web 2" w:semiHidden="1" w:unhideWhenUsed="1"/>
+    <w:lsdException w:name="Table Web 3" w:semiHidden="1" w:unhideWhenUsed="1"/>
     <w:lsdException w:name="Balloon Text" w:semiHidden="1" w:unhideWhenUsed="1"/>
     <w:lsdException w:name="Table Grid" w:uiPriority="39"/>
     <w:lsdException w:name="Table Theme" w:semiHidden="1" w:unhideWhenUsed="1"/>

</xml_diff>